<commit_message>
Final Phase 2 Report and corrected mapping diagram
</commit_message>
<xml_diff>
--- a/Phase 2/Report_Phase2.docx
+++ b/Phase 2/Report_Phase2.docx
@@ -157,14 +157,12 @@
           <w:rFonts w:asciiTheme="majorHAnsi" w:hAnsiTheme="majorHAnsi"/>
         </w:rPr>
       </w:pPr>
-      <w:proofErr w:type="spellStart"/>
       <w:r>
         <w:rPr>
           <w:rFonts w:asciiTheme="majorHAnsi" w:hAnsiTheme="majorHAnsi"/>
         </w:rPr>
         <w:t>GABeS</w:t>
       </w:r>
-      <w:proofErr w:type="spellEnd"/>
     </w:p>
     <w:p>
       <w:pPr>
@@ -532,278 +530,236 @@
     </w:p>
     <w:p/>
     <w:p>
-      <w:r>
-        <w:t>Conceptual Database Design</w:t>
-      </w:r>
-      <w:r>
-        <w:t xml:space="preserve"> …………………</w:t>
-      </w:r>
-      <w:r>
-        <w:t>………………………………………………………………………………</w:t>
+      <w:pPr>
+        <w:jc w:val="right"/>
+      </w:pPr>
+      <w:r>
+        <w:t>Conceptual Database Design …………………………………………………………………………………………………... 4</w:t>
+      </w:r>
+    </w:p>
+    <w:p>
+      <w:pPr>
+        <w:jc w:val="right"/>
+      </w:pPr>
+      <w:r>
+        <w:tab/>
+        <w:t>EER Diagram ………………………………………………………………………………………………………………... 4</w:t>
+      </w:r>
+    </w:p>
+    <w:p>
+      <w:pPr>
+        <w:jc w:val="right"/>
+      </w:pPr>
+      <w:r>
+        <w:tab/>
+        <w:t>Explanation of EER Diagram ………………………………………………………………………………….……… 4</w:t>
+      </w:r>
+    </w:p>
+    <w:p>
+      <w:pPr>
+        <w:jc w:val="right"/>
+      </w:pPr>
+      <w:r>
+        <w:tab/>
+        <w:t>Entities …………………………………………………………………………………………………………………….….. 5</w:t>
+      </w:r>
+    </w:p>
+    <w:p>
+      <w:pPr>
+        <w:jc w:val="right"/>
+      </w:pPr>
+      <w:r>
+        <w:tab/>
+        <w:t>Attributes ………………………………………………………………………………………………………..…………… 5</w:t>
+      </w:r>
+    </w:p>
+    <w:p>
+      <w:pPr>
+        <w:jc w:val="right"/>
+      </w:pPr>
+      <w:r>
+        <w:tab/>
+        <w:t>Relationships ……………………………………………………………………………………………………………….. 5</w:t>
+      </w:r>
+    </w:p>
+    <w:p>
+      <w:pPr>
+        <w:jc w:val="right"/>
+      </w:pPr>
+      <w:r>
+        <w:tab/>
+        <w:t>Super/Sub Classes ………………………………………………………………………………………………………… 6</w:t>
+      </w:r>
+    </w:p>
+    <w:p>
+      <w:pPr>
+        <w:jc w:val="right"/>
+      </w:pPr>
+      <w:r>
+        <w:tab/>
+        <w:t>Constraints …………………………………………………………………………………………………………………… 6</w:t>
+      </w:r>
+    </w:p>
+    <w:p>
+      <w:pPr>
+        <w:jc w:val="right"/>
+      </w:pPr>
+      <w:r>
+        <w:t>Logical Database Design ………………………………………………………………………………………………………….. 7</w:t>
+      </w:r>
+    </w:p>
+    <w:p>
+      <w:pPr>
+        <w:jc w:val="right"/>
+      </w:pPr>
+      <w:r>
+        <w:tab/>
+        <w:t>Relational Map …………………………………………………………………………………………………………….. 7</w:t>
+      </w:r>
+    </w:p>
+    <w:p>
+      <w:pPr>
+        <w:jc w:val="right"/>
+      </w:pPr>
+      <w:r>
+        <w:tab/>
+        <w:t>Explanation of Relational Map ……………………………………………………………………………………… 7</w:t>
+      </w:r>
+    </w:p>
+    <w:p>
+      <w:pPr>
+        <w:jc w:val="right"/>
+      </w:pPr>
+      <w:r>
+        <w:t xml:space="preserve">Issues Faced During Phase </w:t>
+      </w:r>
+      <w:r>
+        <w:t>……………………………………………………………………………………………………</w:t>
+      </w:r>
+      <w:r>
+        <w:t xml:space="preserve">…. 8  </w:t>
+      </w:r>
+    </w:p>
+    <w:p>
+      <w:pPr>
+        <w:jc w:val="right"/>
+      </w:pPr>
+      <w:r>
+        <w:t>Decomposition of Tasks ………………………………</w:t>
+      </w:r>
+      <w:r>
+        <w:t>…………………………………………………………………….……</w:t>
+      </w:r>
+      <w:r>
+        <w:t>.. 8</w:t>
+      </w:r>
+      <w:r>
+        <w:t xml:space="preserve"> </w:t>
+      </w:r>
+    </w:p>
+    <w:p>
+      <w:pPr>
+        <w:jc w:val="right"/>
+      </w:pPr>
+      <w:r>
+        <w:t>Meeting Minutes ...</w:t>
+      </w:r>
+      <w:r>
+        <w:t>………………………………………</w:t>
+      </w:r>
+      <w:r>
+        <w:t>…………………………………………………………………………</w:t>
+      </w:r>
+      <w:r>
+        <w:t>..</w:t>
+      </w:r>
+      <w:r>
+        <w:t xml:space="preserve"> </w:t>
+      </w:r>
+      <w:r>
+        <w:t>9</w:t>
+      </w:r>
+    </w:p>
+    <w:p>
+      <w:pPr>
+        <w:ind w:left="720"/>
+        <w:jc w:val="right"/>
+      </w:pPr>
+      <w:r>
+        <w:t>September 29</w:t>
+      </w:r>
+      <w:r>
+        <w:rPr>
+          <w:vertAlign w:val="superscript"/>
+        </w:rPr>
+        <w:t>th</w:t>
+      </w:r>
+      <w:r>
+        <w:t xml:space="preserve"> </w:t>
+      </w:r>
+      <w:r>
+        <w:t>Minutes ………………………………</w:t>
+      </w:r>
+      <w:r>
+        <w:t>…………………………………………………………</w:t>
       </w:r>
       <w:r>
         <w:t>.</w:t>
       </w:r>
       <w:r>
-        <w:t>..</w:t>
+        <w:t>…</w:t>
+      </w:r>
+      <w:r>
+        <w:t>.. 9</w:t>
       </w:r>
       <w:r>
         <w:t xml:space="preserve"> </w:t>
       </w:r>
-      <w:r>
-        <w:t>4</w:t>
-      </w:r>
-    </w:p>
-    <w:p>
-      <w:r>
-        <w:tab/>
-        <w:t xml:space="preserve">EER Diagram </w:t>
-      </w:r>
-      <w:r>
-        <w:t>…………………………………………………………………………………………………</w:t>
-      </w:r>
-      <w:r>
-        <w:t>……………... 4</w:t>
-      </w:r>
-    </w:p>
-    <w:p>
-      <w:r>
-        <w:tab/>
-        <w:t xml:space="preserve">Explanation of EER Diagram </w:t>
-      </w:r>
-      <w:r>
-        <w:t>…………………</w:t>
-      </w:r>
-      <w:r>
-        <w:t>……………………………………………………………….……… 4</w:t>
-      </w:r>
-    </w:p>
-    <w:p>
-      <w:r>
-        <w:tab/>
-        <w:t xml:space="preserve">Entities </w:t>
-      </w:r>
-      <w:r>
-        <w:t>…………………………………………………………………………………………………</w:t>
-      </w:r>
-      <w:r>
-        <w:t>………………….….. 5</w:t>
-      </w:r>
-    </w:p>
-    <w:p>
-      <w:r>
-        <w:tab/>
-        <w:t xml:space="preserve">Attributes </w:t>
-      </w:r>
-      <w:r>
-        <w:t>…………………………………………………………………………………………………</w:t>
-      </w:r>
-      <w:r>
-        <w:t>……..…………… 5</w:t>
-      </w:r>
-    </w:p>
-    <w:p>
-      <w:r>
-        <w:tab/>
-        <w:t xml:space="preserve">Relationships </w:t>
-      </w:r>
-      <w:r>
-        <w:t>…………………………………………………………………………………………………</w:t>
-      </w:r>
-      <w:r>
-        <w:t>…………….. 5</w:t>
-      </w:r>
-    </w:p>
-    <w:p>
-      <w:r>
-        <w:tab/>
-        <w:t xml:space="preserve">Super/Sub Classes </w:t>
-      </w:r>
-      <w:r>
-        <w:t>…………………………………………………………………………………………………</w:t>
-      </w:r>
-      <w:r>
-        <w:t>……… 6</w:t>
-      </w:r>
-    </w:p>
-    <w:p>
-      <w:r>
-        <w:tab/>
-        <w:t xml:space="preserve">Constraints </w:t>
-      </w:r>
-      <w:r>
-        <w:t>…………………………………………………………………………………………………</w:t>
-      </w:r>
-      <w:r>
-        <w:t>………………… 6</w:t>
-      </w:r>
-    </w:p>
-    <w:p>
-      <w:r>
-        <w:t xml:space="preserve">Logical Database Design </w:t>
-      </w:r>
-      <w:r>
-        <w:t>…………………………………………………………………………………………………</w:t>
-      </w:r>
-      <w:r>
-        <w:t>……….. 7</w:t>
-      </w:r>
-    </w:p>
-    <w:p>
-      <w:r>
-        <w:tab/>
-        <w:t xml:space="preserve">Relational Map </w:t>
-      </w:r>
-      <w:r>
-        <w:t>…………………………………………………………………………………………………</w:t>
-      </w:r>
-      <w:r>
-        <w:t>………….. 7</w:t>
-      </w:r>
-    </w:p>
-    <w:p>
-      <w:r>
-        <w:tab/>
-        <w:t xml:space="preserve">Explanation of Relational Map </w:t>
-      </w:r>
-      <w:r>
-        <w:t>…………………</w:t>
-      </w:r>
-      <w:r>
-        <w:t>…………………………………………………………………</w:t>
-      </w:r>
-      <w:r>
-        <w:t>…</w:t>
-      </w:r>
-      <w:r>
-        <w:t xml:space="preserve"> 7</w:t>
-      </w:r>
-    </w:p>
-    <w:p>
-      <w:r>
-        <w:t xml:space="preserve">Issues Faced During Phase </w:t>
-      </w:r>
-      <w:r>
-        <w:t>……………………………………………………………………………………………………</w:t>
-      </w:r>
-      <w:r>
-        <w:t xml:space="preserve">…. 8  </w:t>
-      </w:r>
-    </w:p>
-    <w:p>
-      <w:r>
-        <w:t>Decomposition of Tasks ………………………………</w:t>
-      </w:r>
-      <w:r>
-        <w:t>…………………………………………………………………….……</w:t>
-      </w:r>
-      <w:r>
-        <w:t>.. 8</w:t>
+    </w:p>
+    <w:p>
+      <w:pPr>
+        <w:ind w:left="720"/>
+        <w:jc w:val="right"/>
+      </w:pPr>
+      <w:r>
+        <w:t>October 6</w:t>
+      </w:r>
+      <w:r>
+        <w:rPr>
+          <w:vertAlign w:val="superscript"/>
+        </w:rPr>
+        <w:t>th</w:t>
+      </w:r>
+      <w:r>
+        <w:t xml:space="preserve"> Minutes </w:t>
       </w:r>
       <w:r>
         <w:t xml:space="preserve"> </w:t>
       </w:r>
-    </w:p>
-    <w:p>
-      <w:r>
-        <w:t>Meeting Minutes ...</w:t>
-      </w:r>
-      <w:r>
-        <w:t>………………………………………</w:t>
-      </w:r>
-      <w:r>
-        <w:t>…………………………………………………………………………</w:t>
-      </w:r>
-      <w:r>
-        <w:t>..</w:t>
+      <w:r>
+        <w:t>……………………………………………………………</w:t>
+      </w:r>
+      <w:r>
+        <w:t>…….</w:t>
+      </w:r>
+      <w:r>
+        <w:t>………………………………</w:t>
+      </w:r>
+      <w:r>
+        <w:t>.</w:t>
+      </w:r>
+      <w:r>
+        <w:t xml:space="preserve"> 10</w:t>
       </w:r>
       <w:r>
         <w:t xml:space="preserve"> </w:t>
       </w:r>
-      <w:r>
-        <w:t>9</w:t>
-      </w:r>
-    </w:p>
-    <w:p>
-      <w:pPr>
-        <w:ind w:left="720"/>
-      </w:pPr>
-      <w:r>
-        <w:t>September 29</w:t>
-      </w:r>
-      <w:r>
-        <w:rPr>
-          <w:vertAlign w:val="superscript"/>
-        </w:rPr>
-        <w:t>th</w:t>
-      </w:r>
-      <w:r>
-        <w:t xml:space="preserve"> </w:t>
-      </w:r>
-      <w:r>
-        <w:t>Minutes ………………………………</w:t>
-      </w:r>
-      <w:r>
-        <w:t>…………………………………………………………</w:t>
-      </w:r>
-      <w:r>
-        <w:t>.</w:t>
-      </w:r>
-      <w:r>
-        <w:t>…</w:t>
-      </w:r>
-      <w:r>
-        <w:t>.. 9</w:t>
-      </w:r>
-      <w:r>
-        <w:t xml:space="preserve"> </w:t>
-      </w:r>
-    </w:p>
-    <w:p>
-      <w:pPr>
-        <w:ind w:left="720"/>
-      </w:pPr>
-      <w:r>
-        <w:t>October 6</w:t>
-      </w:r>
-      <w:r>
-        <w:rPr>
-          <w:vertAlign w:val="superscript"/>
-        </w:rPr>
-        <w:t>th</w:t>
-      </w:r>
-      <w:r>
-        <w:t xml:space="preserve"> Minutes </w:t>
-      </w:r>
-      <w:r>
-        <w:t xml:space="preserve"> </w:t>
-      </w:r>
-      <w:r>
-        <w:t>……………………………………………………………</w:t>
-      </w:r>
-      <w:r>
-        <w:t>…….</w:t>
-      </w:r>
-      <w:r>
-        <w:t>………………………………</w:t>
-      </w:r>
-      <w:r>
-        <w:t>.</w:t>
-      </w:r>
-      <w:r>
-        <w:t xml:space="preserve"> 10</w:t>
-      </w:r>
-      <w:r>
-        <w:t xml:space="preserve"> </w:t>
-      </w:r>
     </w:p>
     <w:p/>
     <w:p>
       <w:r>
         <w:br w:type="page"/>
       </w:r>
-      <w:bookmarkStart w:id="0" w:name="_GoBack"/>
-      <w:bookmarkEnd w:id="0"/>
     </w:p>
     <w:p>
       <w:pPr>
@@ -896,15 +852,7 @@
     </w:p>
     <w:p>
       <w:r>
-        <w:t xml:space="preserve">Above is our EER diagram to conceptually model the </w:t>
-      </w:r>
-      <w:proofErr w:type="spellStart"/>
-      <w:r>
-        <w:t>GABeS</w:t>
-      </w:r>
-      <w:proofErr w:type="spellEnd"/>
-      <w:r>
-        <w:t xml:space="preserve"> database system.  Within the diagram are many entities, relationships, and attributes (all of which are detailed on the following page).  When creating this conceptual model, there were many routes we could take to accomplish the desired task.  Some of the choices we made after much discussion and some were easier.  One that required some discussion was how to link </w:t>
+        <w:t xml:space="preserve">Above is our EER diagram to conceptually model the GABeS database system.  Within the diagram are many entities, relationships, and attributes (all of which are detailed on the following page).  When creating this conceptual model, there were many routes we could take to accomplish the desired task.  Some of the choices we made after much discussion and some were easier.  One that required some discussion was how to link </w:t>
       </w:r>
       <w:r>
         <w:rPr>
@@ -931,15 +879,7 @@
         <w:t xml:space="preserve">Seller </w:t>
       </w:r>
       <w:r>
-        <w:t xml:space="preserve">entity.  We eventually settled upon linking through the seller due to how we modeled our sites in phase 1, and the logical thinking of rating a transaction for a specific seller made the most sense to us.  Our original thinking was a slightly complex 3-way relationship between Feedback, Seller, and Item but upon reviewing with </w:t>
-      </w:r>
-      <w:proofErr w:type="spellStart"/>
-      <w:r>
-        <w:t>Imad</w:t>
-      </w:r>
-      <w:proofErr w:type="spellEnd"/>
-      <w:r>
-        <w:t xml:space="preserve"> we learned this would only introduce unnecessary redundancy.  All of this info can be obtained by navigating various branches of the diagram.</w:t>
+        <w:t>entity.  We eventually settled upon linking through the seller due to how we modeled our sites in phase 1, and the logical thinking of rating a transaction for a specific seller made the most sense to us.  Our original thinking was a slightly complex 3-way relationship between Feedback, Seller, and Item but upon reviewing with Imad we learned this would only introduce unnecessary redundancy.  All of this info can be obtained by navigating various branches of the diagram.</w:t>
       </w:r>
     </w:p>
     <w:p>
@@ -5267,15 +5207,7 @@
     </w:p>
     <w:p>
       <w:r>
-        <w:t xml:space="preserve">At this point we do not believe there are any constraints with our EER diagram.  We believe it captures the full functionality of the </w:t>
-      </w:r>
-      <w:proofErr w:type="spellStart"/>
-      <w:r>
-        <w:t>GABeS</w:t>
-      </w:r>
-      <w:proofErr w:type="spellEnd"/>
-      <w:r>
-        <w:t xml:space="preserve"> site and does a good job of conveying how the database should conceptually be organized.</w:t>
+        <w:t>At this point we do not believe there are any constraints with our EER diagram.  We believe it captures the full functionality of the GABeS site and does a good job of conveying how the database should conceptually be organized.</w:t>
       </w:r>
     </w:p>
     <w:p/>
@@ -5311,18 +5243,18 @@
           <w:noProof/>
         </w:rPr>
         <w:drawing>
-          <wp:anchor distT="0" distB="0" distL="114300" distR="114300" simplePos="0" relativeHeight="251659264" behindDoc="0" locked="0" layoutInCell="1" allowOverlap="1" wp14:anchorId="23A38AA1" wp14:editId="7B4AE3EC">
+          <wp:anchor distT="0" distB="0" distL="114300" distR="114300" simplePos="0" relativeHeight="251659264" behindDoc="0" locked="0" layoutInCell="1" allowOverlap="1" wp14:anchorId="36B0A9B6" wp14:editId="178E4392">
             <wp:simplePos x="0" y="0"/>
-            <wp:positionH relativeFrom="column">
-              <wp:posOffset>-254000</wp:posOffset>
+            <wp:positionH relativeFrom="margin">
+              <wp:align>center</wp:align>
             </wp:positionH>
             <wp:positionV relativeFrom="paragraph">
               <wp:posOffset>172720</wp:posOffset>
             </wp:positionV>
-            <wp:extent cx="6452235" cy="2451100"/>
-            <wp:effectExtent l="0" t="0" r="0" b="12700"/>
+            <wp:extent cx="6566535" cy="2391410"/>
+            <wp:effectExtent l="0" t="0" r="12065" b="0"/>
             <wp:wrapTopAndBottom/>
-            <wp:docPr id="30" name="Picture 30"/>
+            <wp:docPr id="1" name="Picture 1"/>
             <wp:cNvGraphicFramePr>
               <a:graphicFrameLocks xmlns:a="http://schemas.openxmlformats.org/drawingml/2006/main" noChangeAspect="1"/>
             </wp:cNvGraphicFramePr>
@@ -5330,7 +5262,7 @@
               <a:graphicData uri="http://schemas.openxmlformats.org/drawingml/2006/picture">
                 <pic:pic xmlns:pic="http://schemas.openxmlformats.org/drawingml/2006/picture">
                   <pic:nvPicPr>
-                    <pic:cNvPr id="30" name="pastedImage.png"/>
+                    <pic:cNvPr id="1" name="Map.jpeg"/>
                     <pic:cNvPicPr/>
                   </pic:nvPicPr>
                   <pic:blipFill>
@@ -5348,7 +5280,7 @@
                   <pic:spPr>
                     <a:xfrm>
                       <a:off x="0" y="0"/>
-                      <a:ext cx="6452235" cy="2451100"/>
+                      <a:ext cx="6566535" cy="2391410"/>
                     </a:xfrm>
                     <a:prstGeom prst="rect">
                       <a:avLst/>
@@ -5371,6 +5303,11 @@
       <w:pPr>
         <w:pStyle w:val="Subtitle"/>
       </w:pPr>
+    </w:p>
+    <w:p>
+      <w:pPr>
+        <w:pStyle w:val="Subtitle"/>
+      </w:pPr>
       <w:r>
         <w:t>Explanation of Relational Map</w:t>
       </w:r>
@@ -5392,7 +5329,115 @@
         <w:t xml:space="preserve">When deciding </w:t>
       </w:r>
       <w:r>
-        <w:t>how to approach certain relationships we consulted examples from class, the book, and discussions with each other.  Some examples  included the Seller and Bidder entities.  At one point we considered using a lookup table, but once we really thought about it that would complicate things further than necessary and introduce more operations than optimal.</w:t>
+        <w:t xml:space="preserve">how to approach certain relationships we consulted examples from class, the book, and discussions </w:t>
+      </w:r>
+      <w:r>
+        <w:t xml:space="preserve">with each other.  </w:t>
+      </w:r>
+    </w:p>
+    <w:p/>
+    <w:p>
+      <w:r>
+        <w:t>One example</w:t>
+      </w:r>
+      <w:r>
+        <w:t xml:space="preserve"> included the </w:t>
+      </w:r>
+      <w:r>
+        <w:rPr>
+          <w:i/>
+        </w:rPr>
+        <w:t>Seller</w:t>
+      </w:r>
+      <w:r>
+        <w:t xml:space="preserve"> and </w:t>
+      </w:r>
+      <w:r>
+        <w:rPr>
+          <w:i/>
+        </w:rPr>
+        <w:t>Bidder</w:t>
+      </w:r>
+      <w:r>
+        <w:t xml:space="preserve"> entities</w:t>
+      </w:r>
+      <w:r>
+        <w:t>.  Originally</w:t>
+      </w:r>
+      <w:r>
+        <w:t>,</w:t>
+      </w:r>
+      <w:r>
+        <w:t xml:space="preserve"> we planned on having a lookup table for all of the relationships involved with these entities (</w:t>
+      </w:r>
+      <w:r>
+        <w:rPr>
+          <w:i/>
+        </w:rPr>
+        <w:t>Bids</w:t>
+      </w:r>
+      <w:r>
+        <w:t xml:space="preserve">, </w:t>
+      </w:r>
+      <w:r>
+        <w:rPr>
+          <w:i/>
+        </w:rPr>
+        <w:t>Rates</w:t>
+      </w:r>
+      <w:r>
+        <w:t xml:space="preserve">, and </w:t>
+      </w:r>
+      <w:r>
+        <w:rPr>
+          <w:i/>
+        </w:rPr>
+        <w:t>Auction</w:t>
+      </w:r>
+      <w:r>
+        <w:t>).</w:t>
+      </w:r>
+      <w:r>
+        <w:t xml:space="preserve"> </w:t>
+      </w:r>
+      <w:r>
+        <w:t xml:space="preserve"> After further consideration we decided upon using the foreign key approach instead.  By using this approach we prevented over complicating the map, creating unnecessary operations, and improving the quality of the model overall.</w:t>
+      </w:r>
+    </w:p>
+    <w:p/>
+    <w:p>
+      <w:r>
+        <w:t xml:space="preserve">Should be noted: on the </w:t>
+      </w:r>
+      <w:r>
+        <w:rPr>
+          <w:i/>
+        </w:rPr>
+        <w:t>BIDS</w:t>
+      </w:r>
+      <w:r>
+        <w:t xml:space="preserve"> relation, the key is the combination of </w:t>
+      </w:r>
+      <w:r>
+        <w:rPr>
+          <w:u w:val="single"/>
+        </w:rPr>
+        <w:t>Item ID</w:t>
+      </w:r>
+      <w:r>
+        <w:t xml:space="preserve"> and </w:t>
+      </w:r>
+      <w:r>
+        <w:rPr>
+          <w:u w:val="single"/>
+        </w:rPr>
+        <w:t>Bidder ID</w:t>
+      </w:r>
+      <w:r>
+        <w:t xml:space="preserve">.  When creating our </w:t>
+      </w:r>
+      <w:r>
+        <w:t xml:space="preserve">relational map we were unable to have both of these keys underlined with a single, connecting line.  </w:t>
       </w:r>
     </w:p>
     <w:p/>
@@ -5434,15 +5479,7 @@
         <w:ind w:left="720"/>
       </w:pPr>
       <w:r>
-        <w:t xml:space="preserve">When designing our EER diagram we did face some difficulties deciding what should be entities and how to best model some certain relationships.  One such example is the View Reports and Create Reports functionality for the Admin.  Our original approach was creating new entities and tying them into other relationships/entities within the EER diagram.  After discussing amongst ourselves, and some help from </w:t>
-      </w:r>
-      <w:proofErr w:type="spellStart"/>
-      <w:r>
-        <w:t>Imad</w:t>
-      </w:r>
-      <w:proofErr w:type="spellEnd"/>
-      <w:r>
-        <w:t xml:space="preserve">, </w:t>
+        <w:t xml:space="preserve">When designing our EER diagram we did face some difficulties deciding what should be entities and how to best model some certain relationships.  One such example is the View Reports and Create Reports functionality for the Admin.  Our original approach was creating new entities and tying them into other relationships/entities within the EER diagram.  After discussing amongst ourselves, and some help from Imad, </w:t>
       </w:r>
       <w:r>
         <w:t xml:space="preserve">we learned that all of the information contained in these reports could be derived through connections to other entities.  </w:t>
@@ -5542,10 +5579,7 @@
         </w:numPr>
       </w:pPr>
       <w:r>
-        <w:t>Typed</w:t>
-      </w:r>
-      <w:r>
-        <w:t xml:space="preserve"> relational map in DIA</w:t>
+        <w:t>Typed relational map in DIA</w:t>
       </w:r>
     </w:p>
     <w:p>
@@ -5607,10 +5641,7 @@
         </w:numPr>
       </w:pPr>
       <w:r>
-        <w:t xml:space="preserve">Worked with team to combine ideas and make final </w:t>
-      </w:r>
-      <w:r>
-        <w:t xml:space="preserve">relational map </w:t>
+        <w:t xml:space="preserve">Worked with team to combine ideas and make final relational map </w:t>
       </w:r>
     </w:p>
     <w:p/>
@@ -5638,13 +5669,15 @@
       <w:pPr>
         <w:pStyle w:val="ListParagraph"/>
         <w:numPr>
-          <w:ilvl w:val="0"/>
+          <w:ilvl w:val="1"/>
           <w:numId w:val="4"/>
         </w:numPr>
       </w:pPr>
       <w:r>
-        <w:t>Created relational map draft</w:t>
-      </w:r>
+        <w:t>Typed final EER diagram in DIA</w:t>
+      </w:r>
+      <w:bookmarkStart w:id="0" w:name="_GoBack"/>
+      <w:bookmarkEnd w:id="0"/>
     </w:p>
     <w:p>
       <w:pPr>
@@ -5655,6 +5688,18 @@
         </w:numPr>
       </w:pPr>
       <w:r>
+        <w:t>Created relational map draft</w:t>
+      </w:r>
+    </w:p>
+    <w:p>
+      <w:pPr>
+        <w:pStyle w:val="ListParagraph"/>
+        <w:numPr>
+          <w:ilvl w:val="0"/>
+          <w:numId w:val="4"/>
+        </w:numPr>
+      </w:pPr>
+      <w:r>
         <w:t>Compiled meeting minutes for our longer work sessions</w:t>
       </w:r>
     </w:p>
@@ -5685,7 +5730,10 @@
         </w:numPr>
       </w:pPr>
       <w:r>
-        <w:t>Compiled information for Phase 1 report</w:t>
+        <w:t>Compiled information for Phase 2</w:t>
+      </w:r>
+      <w:r>
+        <w:t xml:space="preserve"> report</w:t>
       </w:r>
     </w:p>
     <w:p>
@@ -5829,7 +5877,13 @@
         <w:rPr>
           <w:b/>
         </w:rPr>
-        <w:t>All</w:t>
+        <w:t>Grant</w:t>
+      </w:r>
+      <w:r>
+        <w:rPr>
+          <w:b/>
+        </w:rPr>
+        <w:t xml:space="preserve"> and Kyle</w:t>
       </w:r>
       <w:r>
         <w:t>:</w:t>
@@ -5846,7 +5900,28 @@
         <w:ind w:left="1440"/>
       </w:pPr>
       <w:r>
-        <w:t>Using drafts of EER diagrams created, combine into final copy</w:t>
+        <w:t xml:space="preserve">Continue researching possible ways to improve EER clarity/efficiency – </w:t>
+      </w:r>
+      <w:r>
+        <w:rPr>
+          <w:u w:val="single"/>
+        </w:rPr>
+        <w:t>Done.</w:t>
+      </w:r>
+    </w:p>
+    <w:p>
+      <w:pPr>
+        <w:spacing w:line="276" w:lineRule="auto"/>
+        <w:ind w:left="720"/>
+      </w:pPr>
+      <w:r>
+        <w:rPr>
+          <w:b/>
+        </w:rPr>
+        <w:t>Tom</w:t>
+      </w:r>
+      <w:r>
+        <w:t>:</w:t>
       </w:r>
     </w:p>
     <w:p>
@@ -5860,7 +5935,46 @@
         <w:ind w:left="1440"/>
       </w:pPr>
       <w:r>
-        <w:t>Discuss possible issues/concerns about design</w:t>
+        <w:t xml:space="preserve">Convert final hand drawn EER diagram into typed DIA version – </w:t>
+      </w:r>
+      <w:r>
+        <w:rPr>
+          <w:u w:val="single"/>
+        </w:rPr>
+        <w:t>Done</w:t>
+      </w:r>
+    </w:p>
+    <w:p>
+      <w:pPr>
+        <w:spacing w:line="276" w:lineRule="auto"/>
+        <w:ind w:left="720"/>
+        <w:rPr>
+          <w:b/>
+        </w:rPr>
+      </w:pPr>
+    </w:p>
+    <w:p>
+      <w:pPr>
+        <w:spacing w:line="276" w:lineRule="auto"/>
+        <w:ind w:left="720"/>
+        <w:rPr>
+          <w:b/>
+        </w:rPr>
+      </w:pPr>
+    </w:p>
+    <w:p>
+      <w:pPr>
+        <w:spacing w:line="276" w:lineRule="auto"/>
+        <w:ind w:left="720"/>
+      </w:pPr>
+      <w:r>
+        <w:rPr>
+          <w:b/>
+        </w:rPr>
+        <w:t>All</w:t>
+      </w:r>
+      <w:r>
+        <w:t>:</w:t>
       </w:r>
     </w:p>
     <w:p>
@@ -5874,6 +5988,34 @@
         <w:ind w:left="1440"/>
       </w:pPr>
       <w:r>
+        <w:t>Using drafts of EER diagrams created, combine into final copy</w:t>
+      </w:r>
+    </w:p>
+    <w:p>
+      <w:pPr>
+        <w:pStyle w:val="ListParagraph"/>
+        <w:numPr>
+          <w:ilvl w:val="0"/>
+          <w:numId w:val="7"/>
+        </w:numPr>
+        <w:spacing w:line="276" w:lineRule="auto"/>
+        <w:ind w:left="1440"/>
+      </w:pPr>
+      <w:r>
+        <w:t>Discuss possible issues/concerns about design</w:t>
+      </w:r>
+    </w:p>
+    <w:p>
+      <w:pPr>
+        <w:pStyle w:val="ListParagraph"/>
+        <w:numPr>
+          <w:ilvl w:val="0"/>
+          <w:numId w:val="7"/>
+        </w:numPr>
+        <w:spacing w:line="276" w:lineRule="auto"/>
+        <w:ind w:left="1440"/>
+      </w:pPr>
+      <w:r>
         <w:t>For next meeting – using final EER diagram design, create draft of relational map which will be compared with other team mates designs</w:t>
       </w:r>
     </w:p>
@@ -5915,7 +6057,13 @@
         <w:ind w:left="720"/>
       </w:pPr>
       <w:r>
-        <w:t>Team TBD Minutes</w:t>
+        <w:t xml:space="preserve">Team </w:t>
+      </w:r>
+      <w:r>
+        <w:t>Potatoes</w:t>
+      </w:r>
+      <w:r>
+        <w:t xml:space="preserve"> Minutes</w:t>
       </w:r>
     </w:p>
     <w:p>
@@ -6020,7 +6168,126 @@
     <w:p>
       <w:pPr>
         <w:spacing w:line="276" w:lineRule="auto"/>
+      </w:pPr>
+    </w:p>
+    <w:p>
+      <w:pPr>
+        <w:spacing w:line="276" w:lineRule="auto"/>
+      </w:pPr>
+    </w:p>
+    <w:p>
+      <w:pPr>
+        <w:spacing w:line="276" w:lineRule="auto"/>
         <w:ind w:left="720"/>
+      </w:pPr>
+      <w:r>
+        <w:rPr>
+          <w:b/>
+        </w:rPr>
+        <w:t>Grant</w:t>
+      </w:r>
+      <w:r>
+        <w:t>:</w:t>
+      </w:r>
+    </w:p>
+    <w:p>
+      <w:pPr>
+        <w:pStyle w:val="ListParagraph"/>
+        <w:numPr>
+          <w:ilvl w:val="0"/>
+          <w:numId w:val="7"/>
+        </w:numPr>
+        <w:spacing w:line="276" w:lineRule="auto"/>
+        <w:ind w:left="1440"/>
+      </w:pPr>
+      <w:r>
+        <w:t xml:space="preserve">Convert hand drawn relational map into a DIA diagram – </w:t>
+      </w:r>
+      <w:r>
+        <w:rPr>
+          <w:u w:val="single"/>
+        </w:rPr>
+        <w:t>Done.</w:t>
+      </w:r>
+    </w:p>
+    <w:p>
+      <w:pPr>
+        <w:spacing w:line="276" w:lineRule="auto"/>
+      </w:pPr>
+    </w:p>
+    <w:p>
+      <w:pPr>
+        <w:spacing w:line="276" w:lineRule="auto"/>
+        <w:ind w:left="720"/>
+      </w:pPr>
+      <w:r>
+        <w:rPr>
+          <w:b/>
+        </w:rPr>
+        <w:t>Kyle</w:t>
+      </w:r>
+      <w:r>
+        <w:t>:</w:t>
+      </w:r>
+    </w:p>
+    <w:p>
+      <w:pPr>
+        <w:pStyle w:val="ListParagraph"/>
+        <w:numPr>
+          <w:ilvl w:val="0"/>
+          <w:numId w:val="7"/>
+        </w:numPr>
+        <w:spacing w:line="276" w:lineRule="auto"/>
+        <w:ind w:left="1440"/>
+      </w:pPr>
+      <w:r>
+        <w:t xml:space="preserve">Compile all other assorted info (notes, problems, decisions made, etc.) for use in the report – </w:t>
+      </w:r>
+      <w:r>
+        <w:rPr>
+          <w:u w:val="single"/>
+        </w:rPr>
+        <w:t>Done.</w:t>
+      </w:r>
+    </w:p>
+    <w:p>
+      <w:pPr>
+        <w:spacing w:line="276" w:lineRule="auto"/>
+        <w:ind w:left="720"/>
+      </w:pPr>
+      <w:r>
+        <w:rPr>
+          <w:b/>
+        </w:rPr>
+        <w:t>Tom</w:t>
+      </w:r>
+      <w:r>
+        <w:t>:</w:t>
+      </w:r>
+    </w:p>
+    <w:p>
+      <w:pPr>
+        <w:pStyle w:val="ListParagraph"/>
+        <w:numPr>
+          <w:ilvl w:val="0"/>
+          <w:numId w:val="7"/>
+        </w:numPr>
+        <w:spacing w:line="276" w:lineRule="auto"/>
+        <w:ind w:left="1440"/>
+      </w:pPr>
+      <w:r>
+        <w:t xml:space="preserve">Compile all diagrams, resources, and notes into phase 2 report – </w:t>
+      </w:r>
+      <w:r>
+        <w:rPr>
+          <w:u w:val="single"/>
+        </w:rPr>
+        <w:t xml:space="preserve">Done. </w:t>
+      </w:r>
+    </w:p>
+    <w:p>
+      <w:pPr>
+        <w:spacing w:line="276" w:lineRule="auto"/>
       </w:pPr>
     </w:p>
     <w:p>
@@ -6231,7 +6498,7 @@
         <w:rStyle w:val="PageNumber"/>
         <w:noProof/>
       </w:rPr>
-      <w:t>3</w:t>
+      <w:t>8</w:t>
     </w:r>
     <w:r>
       <w:rPr>
@@ -8046,7 +8313,7 @@
 </file>
 
 <file path=customXml/itemProps1.xml><?xml version="1.0" encoding="utf-8"?>
-<ds:datastoreItem xmlns:ds="http://schemas.openxmlformats.org/officeDocument/2006/customXml" ds:itemID="{C554400D-E3AA-EC4B-ACD5-E5BDF4E1F96A}">
+<ds:datastoreItem xmlns:ds="http://schemas.openxmlformats.org/officeDocument/2006/customXml" ds:itemID="{FEEFAF97-3AB5-214B-A98F-82461BC3A762}">
   <ds:schemaRefs>
     <ds:schemaRef ds:uri="http://schemas.openxmlformats.org/officeDocument/2006/bibliography"/>
   </ds:schemaRefs>

</xml_diff>